<commit_message>
update para o index
</commit_message>
<xml_diff>
--- a/Introducao_IA_IPEA_Exercicios_Revisao IA no Teams.docx
+++ b/Introducao_IA_IPEA_Exercicios_Revisao IA no Teams.docx
@@ -195,23 +195,7 @@
           <w:sz w:val="22"/>
           <w:szCs w:val="22"/>
         </w:rPr>
-        <w:t xml:space="preserve">produtividade nas tarefas vinculadas </w:t>
-      </w:r>
-      <w:r>
-        <w:rPr>
-          <w:rFonts w:ascii="Cambria" w:eastAsia="Cambria" w:hAnsi="Cambria" w:cs="Cambria"/>
-          <w:sz w:val="22"/>
-          <w:szCs w:val="22"/>
-        </w:rPr>
-        <w:t>às reuniões feitas no Microsoft Teams</w:t>
-      </w:r>
-      <w:r>
-        <w:rPr>
-          <w:rFonts w:ascii="Cambria" w:eastAsia="Cambria" w:hAnsi="Cambria" w:cs="Cambria"/>
-          <w:sz w:val="22"/>
-          <w:szCs w:val="22"/>
-        </w:rPr>
-        <w:t>.</w:t>
+        <w:t>produtividade nas tarefas vinculadas às reuniões feitas no Microsoft Teams.</w:t>
       </w:r>
     </w:p>
     <w:p>
@@ -447,13 +431,7 @@
         </w:numPr>
       </w:pPr>
       <w:r>
-        <w:t xml:space="preserve">No </w:t>
-      </w:r>
-      <w:r>
-        <w:t>chat digite o prompt</w:t>
-      </w:r>
-      <w:r>
-        <w:t>;</w:t>
+        <w:t>No chat digite o prompt;</w:t>
       </w:r>
     </w:p>
     <w:p>
@@ -1416,6 +1394,7 @@
   <w:style w:type="character" w:default="1" w:styleId="Fontepargpadro">
     <w:name w:val="Default Paragraph Font"/>
     <w:uiPriority w:val="1"/>
+    <w:semiHidden/>
     <w:unhideWhenUsed/>
   </w:style>
   <w:style w:type="table" w:default="1" w:styleId="Tabelanormal">

</xml_diff>